<commit_message>
add vocabulary unit 11-15 part 1
</commit_message>
<xml_diff>
--- a/Khang/nihongo_class_hiragana.docx
+++ b/Khang/nihongo_class_hiragana.docx
@@ -772,12 +772,15 @@
     <w:p>
       <w:pPr>
         <w:spacing w:line="240" w:lineRule="auto"/>
-      </w:pPr>
-      <w:r>
-        <w:rPr>
-          <w:rFonts w:hint="eastAsia"/>
-        </w:rPr>
-        <w:t>つかいます</w:t>
+        <w:rPr>
+          <w:rFonts w:hint="eastAsia"/>
+        </w:rPr>
+      </w:pPr>
+      <w:r>
+        <w:rPr>
+          <w:rFonts w:hint="eastAsia"/>
+        </w:rPr>
+        <w:t>使います</w:t>
       </w:r>
     </w:p>
     <w:p>
@@ -1147,9 +1150,1300 @@
           <w:rFonts w:hint="eastAsia"/>
         </w:rPr>
         <w:t>上手</w:t>
+      </w:r>
+    </w:p>
+    <w:p>
+      <w:pPr>
+        <w:spacing w:line="240" w:lineRule="auto"/>
+      </w:pPr>
+      <w:r>
+        <w:rPr>
+          <w:rFonts w:hint="eastAsia"/>
+        </w:rPr>
+        <w:lastRenderedPageBreak/>
+        <w:t>○</w:t>
+      </w:r>
+    </w:p>
+    <w:p>
+      <w:pPr>
+        <w:spacing w:line="240" w:lineRule="auto"/>
+      </w:pPr>
+      <w:r>
+        <w:rPr>
+          <w:rFonts w:hint="eastAsia"/>
+        </w:rPr>
+        <w:t>春</w:t>
+      </w:r>
+    </w:p>
+    <w:p>
+      <w:pPr>
+        <w:spacing w:line="240" w:lineRule="auto"/>
+      </w:pPr>
+      <w:r>
+        <w:rPr>
+          <w:rFonts w:hint="eastAsia"/>
+        </w:rPr>
+        <w:t>秋</w:t>
+      </w:r>
+    </w:p>
+    <w:p>
+      <w:pPr>
+        <w:spacing w:line="240" w:lineRule="auto"/>
+      </w:pPr>
+      <w:r>
+        <w:rPr>
+          <w:rFonts w:hint="eastAsia"/>
+        </w:rPr>
+        <w:t>あたたかい</w:t>
+      </w:r>
+    </w:p>
+    <w:p>
+      <w:pPr>
+        <w:spacing w:line="240" w:lineRule="auto"/>
+      </w:pPr>
+      <w:r>
+        <w:rPr>
+          <w:rFonts w:hint="eastAsia"/>
+        </w:rPr>
+        <w:t>すずしい</w:t>
+      </w:r>
+    </w:p>
+    <w:p>
+      <w:pPr>
+        <w:spacing w:line="240" w:lineRule="auto"/>
+      </w:pPr>
+      <w:r>
+        <w:rPr>
+          <w:rFonts w:hint="eastAsia"/>
+        </w:rPr>
+        <w:t>はじまります</w:t>
+      </w:r>
+    </w:p>
+    <w:p>
+      <w:pPr>
+        <w:spacing w:line="240" w:lineRule="auto"/>
+      </w:pPr>
+      <w:r>
+        <w:rPr>
+          <w:rFonts w:hint="eastAsia"/>
+        </w:rPr>
+        <w:t>おてら</w:t>
+      </w:r>
+    </w:p>
+    <w:p>
+      <w:pPr>
+        <w:spacing w:line="240" w:lineRule="auto"/>
+        <w:rPr>
+          <w:rFonts w:hint="eastAsia"/>
+        </w:rPr>
+      </w:pPr>
+      <w:r>
+        <w:rPr>
+          <w:rFonts w:hint="eastAsia"/>
+        </w:rPr>
+        <w:t>毎朝</w:t>
+      </w:r>
+    </w:p>
+    <w:p>
+      <w:pPr>
+        <w:spacing w:line="240" w:lineRule="auto"/>
+      </w:pPr>
+      <w:r>
+        <w:rPr>
+          <w:rFonts w:hint="eastAsia"/>
+        </w:rPr>
+        <w:t>ぎゅうにゅう</w:t>
+      </w:r>
+    </w:p>
+    <w:p>
+      <w:pPr>
+        <w:spacing w:line="240" w:lineRule="auto"/>
+      </w:pPr>
+      <w:r>
+        <w:rPr>
+          <w:rFonts w:hint="eastAsia"/>
+        </w:rPr>
+        <w:t>夏</w:t>
+      </w:r>
+    </w:p>
+    <w:p>
+      <w:pPr>
+        <w:spacing w:line="240" w:lineRule="auto"/>
+      </w:pPr>
+      <w:r>
+        <w:rPr>
+          <w:rFonts w:hint="eastAsia"/>
+        </w:rPr>
+        <w:t>冬</w:t>
+      </w:r>
+    </w:p>
+    <w:p>
+      <w:pPr>
+        <w:spacing w:line="240" w:lineRule="auto"/>
+      </w:pPr>
+      <w:r>
+        <w:rPr>
+          <w:rFonts w:hint="eastAsia"/>
+        </w:rPr>
+        <w:t>あつい</w:t>
+      </w:r>
+    </w:p>
+    <w:p>
+      <w:pPr>
+        <w:spacing w:line="240" w:lineRule="auto"/>
+      </w:pPr>
+      <w:r>
+        <w:rPr>
+          <w:rFonts w:hint="eastAsia"/>
+        </w:rPr>
+        <w:t>さむい</w:t>
+      </w:r>
+    </w:p>
+    <w:p>
+      <w:pPr>
+        <w:spacing w:line="240" w:lineRule="auto"/>
+      </w:pPr>
+      <w:r>
+        <w:rPr>
+          <w:rFonts w:hint="eastAsia"/>
+        </w:rPr>
+        <w:t>こんど</w:t>
+      </w:r>
+    </w:p>
+    <w:p>
+      <w:pPr>
+        <w:spacing w:line="240" w:lineRule="auto"/>
+      </w:pPr>
+      <w:r>
+        <w:rPr>
+          <w:rFonts w:hint="eastAsia"/>
+        </w:rPr>
+        <w:t>いつごろ</w:t>
+      </w:r>
+    </w:p>
+    <w:p>
+      <w:pPr>
+        <w:spacing w:line="240" w:lineRule="auto"/>
+      </w:pPr>
+      <w:r>
+        <w:rPr>
+          <w:rFonts w:hint="eastAsia"/>
+        </w:rPr>
+        <w:t>おわります</w:t>
+      </w:r>
+    </w:p>
+    <w:p>
+      <w:pPr>
+        <w:spacing w:line="240" w:lineRule="auto"/>
+      </w:pPr>
+      <w:r>
+        <w:rPr>
+          <w:rFonts w:hint="eastAsia"/>
+        </w:rPr>
+        <w:t>毎晩</w:t>
+      </w:r>
+    </w:p>
+    <w:p>
+      <w:pPr>
+        <w:spacing w:line="240" w:lineRule="auto"/>
+      </w:pPr>
+      <w:r>
+        <w:rPr>
+          <w:rFonts w:hint="eastAsia"/>
+        </w:rPr>
+        <w:t>とこや</w:t>
+      </w:r>
+    </w:p>
+    <w:p>
+      <w:pPr>
+        <w:spacing w:line="240" w:lineRule="auto"/>
+      </w:pPr>
+      <w:r>
+        <w:rPr>
+          <w:rFonts w:hint="eastAsia"/>
+        </w:rPr>
+        <w:t>きせつ</w:t>
+      </w:r>
+    </w:p>
+    <w:p>
+      <w:pPr>
+        <w:spacing w:line="240" w:lineRule="auto"/>
+      </w:pPr>
+      <w:r>
+        <w:rPr>
+          <w:rFonts w:hint="eastAsia"/>
+        </w:rPr>
+        <w:t>うき</w:t>
+      </w:r>
+    </w:p>
+    <w:p>
+      <w:pPr>
+        <w:spacing w:line="240" w:lineRule="auto"/>
+      </w:pPr>
+      <w:r>
+        <w:rPr>
+          <w:rFonts w:hint="eastAsia"/>
+        </w:rPr>
+        <w:t>かんき</w:t>
+      </w:r>
+    </w:p>
+    <w:p>
+      <w:pPr>
+        <w:spacing w:line="240" w:lineRule="auto"/>
+      </w:pPr>
+      <w:r>
+        <w:rPr>
+          <w:rFonts w:hint="eastAsia"/>
+        </w:rPr>
+        <w:t>ぎゅうにくなべ</w:t>
+      </w:r>
+    </w:p>
+    <w:p>
+      <w:pPr>
+        <w:spacing w:line="240" w:lineRule="auto"/>
+      </w:pPr>
+      <w:r>
+        <w:rPr>
+          <w:rFonts w:hint="eastAsia"/>
+        </w:rPr>
+        <w:t>ねんれい</w:t>
+      </w:r>
+    </w:p>
+    <w:p>
+      <w:pPr>
+        <w:spacing w:line="240" w:lineRule="auto"/>
+      </w:pPr>
+      <w:r>
+        <w:rPr>
+          <w:rFonts w:hint="eastAsia"/>
+        </w:rPr>
+        <w:t>さいごに</w:t>
+      </w:r>
+    </w:p>
+    <w:p>
+      <w:pPr>
+        <w:spacing w:line="240" w:lineRule="auto"/>
+      </w:pPr>
+      <w:r>
+        <w:rPr>
+          <w:rFonts w:hint="eastAsia"/>
+        </w:rPr>
+        <w:t>まず</w:t>
+      </w:r>
+    </w:p>
+    <w:p>
+      <w:pPr>
+        <w:spacing w:line="240" w:lineRule="auto"/>
+      </w:pPr>
+      <w:r>
+        <w:rPr>
+          <w:rFonts w:hint="eastAsia"/>
+        </w:rPr>
+        <w:t>うるさい</w:t>
+      </w:r>
+    </w:p>
+    <w:p>
+      <w:pPr>
+        <w:spacing w:line="240" w:lineRule="auto"/>
+      </w:pPr>
+      <w:r>
+        <w:rPr>
+          <w:rFonts w:hint="eastAsia"/>
+        </w:rPr>
+        <w:t>旅行</w:t>
+      </w:r>
+      <w:r>
+        <w:t xml:space="preserve"> ( </w:t>
+      </w:r>
+      <w:proofErr w:type="spellStart"/>
+      <w:r>
+        <w:t>lữ</w:t>
+      </w:r>
+      <w:proofErr w:type="spellEnd"/>
+      <w:r>
+        <w:t xml:space="preserve"> </w:t>
+      </w:r>
+      <w:proofErr w:type="spellStart"/>
+      <w:r>
+        <w:t>hành</w:t>
+      </w:r>
+      <w:proofErr w:type="spellEnd"/>
+      <w:r>
+        <w:t>)</w:t>
+      </w:r>
+    </w:p>
+    <w:p>
+      <w:pPr>
+        <w:spacing w:line="240" w:lineRule="auto"/>
+      </w:pPr>
+      <w:r>
+        <w:rPr>
+          <w:rFonts w:hint="eastAsia"/>
+        </w:rPr>
+        <w:t>びょうき</w:t>
+      </w:r>
+    </w:p>
+    <w:p>
+      <w:pPr>
+        <w:spacing w:line="240" w:lineRule="auto"/>
+      </w:pPr>
+      <w:r>
+        <w:rPr>
+          <w:rFonts w:hint="eastAsia"/>
+        </w:rPr>
+        <w:t>えび</w:t>
+      </w:r>
+    </w:p>
+    <w:p>
+      <w:pPr>
+        <w:spacing w:line="240" w:lineRule="auto"/>
+      </w:pPr>
+      <w:r>
+        <w:rPr>
+          <w:rFonts w:hint="eastAsia"/>
+        </w:rPr>
+        <w:t>きらい</w:t>
+      </w:r>
+    </w:p>
+    <w:p>
+      <w:pPr>
+        <w:spacing w:line="240" w:lineRule="auto"/>
+      </w:pPr>
+      <w:r>
+        <w:rPr>
+          <w:rFonts w:hint="eastAsia"/>
+        </w:rPr>
+        <w:t>ゆうべ</w:t>
+      </w:r>
+    </w:p>
+    <w:p>
+      <w:pPr>
+        <w:spacing w:line="240" w:lineRule="auto"/>
+      </w:pPr>
+      <w:r>
+        <w:rPr>
+          <w:rFonts w:hint="eastAsia"/>
+        </w:rPr>
+        <w:t>けさ</w:t>
+      </w:r>
+    </w:p>
+    <w:p>
+      <w:pPr>
+        <w:spacing w:line="240" w:lineRule="auto"/>
+      </w:pPr>
+      <w:r>
+        <w:rPr>
+          <w:rFonts w:hint="eastAsia"/>
+        </w:rPr>
+        <w:t>たのしい</w:t>
+      </w:r>
+    </w:p>
+    <w:p>
+      <w:pPr>
+        <w:spacing w:line="240" w:lineRule="auto"/>
+      </w:pPr>
+      <w:r>
+        <w:rPr>
+          <w:rFonts w:hint="eastAsia"/>
+        </w:rPr>
+        <w:lastRenderedPageBreak/>
+        <w:t>シャツ</w:t>
+      </w:r>
+    </w:p>
+    <w:p>
+      <w:pPr>
+        <w:spacing w:line="240" w:lineRule="auto"/>
+      </w:pPr>
+      <w:r>
+        <w:rPr>
+          <w:rFonts w:hint="eastAsia"/>
+        </w:rPr>
+        <w:t>とろ</w:t>
+      </w:r>
+    </w:p>
+    <w:p>
+      <w:pPr>
+        <w:spacing w:line="240" w:lineRule="auto"/>
+      </w:pPr>
+      <w:r>
+        <w:rPr>
+          <w:rFonts w:hint="eastAsia"/>
+        </w:rPr>
+        <w:t>いか</w:t>
+      </w:r>
+    </w:p>
+    <w:p>
+      <w:pPr>
+        <w:spacing w:line="240" w:lineRule="auto"/>
+      </w:pPr>
+      <w:r>
+        <w:rPr>
+          <w:rFonts w:hint="eastAsia"/>
+        </w:rPr>
+        <w:t>いそがしい</w:t>
+      </w:r>
+    </w:p>
+    <w:p>
+      <w:pPr>
+        <w:spacing w:line="240" w:lineRule="auto"/>
+      </w:pPr>
+      <w:r>
+        <w:rPr>
+          <w:rFonts w:hint="eastAsia"/>
+        </w:rPr>
+        <w:t>おなかがすきます</w:t>
+      </w:r>
+    </w:p>
+    <w:p>
+      <w:pPr>
+        <w:spacing w:line="240" w:lineRule="auto"/>
+      </w:pPr>
+      <w:r>
+        <w:rPr>
+          <w:rFonts w:hint="eastAsia"/>
+        </w:rPr>
+        <w:t>テニス</w:t>
+      </w:r>
+    </w:p>
+    <w:p>
+      <w:pPr>
+        <w:spacing w:line="240" w:lineRule="auto"/>
+      </w:pPr>
+      <w:r>
+        <w:rPr>
+          <w:rFonts w:hint="eastAsia"/>
+        </w:rPr>
+        <w:t>ピザ</w:t>
+      </w:r>
+    </w:p>
+    <w:p>
+      <w:pPr>
+        <w:spacing w:line="240" w:lineRule="auto"/>
+      </w:pPr>
+      <w:r>
+        <w:rPr>
+          <w:rFonts w:hint="eastAsia"/>
+        </w:rPr>
+        <w:t>ゆっくり</w:t>
+      </w:r>
+    </w:p>
+    <w:p>
+      <w:pPr>
+        <w:spacing w:line="240" w:lineRule="auto"/>
+      </w:pPr>
+      <w:r>
+        <w:rPr>
+          <w:rFonts w:hint="eastAsia"/>
+        </w:rPr>
+        <w:t>おなかがいっぱいです</w:t>
+      </w:r>
+    </w:p>
+    <w:p>
+      <w:pPr>
+        <w:spacing w:line="240" w:lineRule="auto"/>
+      </w:pPr>
+      <w:r>
+        <w:rPr>
+          <w:rFonts w:hint="eastAsia"/>
+        </w:rPr>
+        <w:t>あるきます</w:t>
+      </w:r>
+    </w:p>
+    <w:p>
+      <w:pPr>
+        <w:spacing w:line="240" w:lineRule="auto"/>
+      </w:pPr>
+      <w:r>
+        <w:rPr>
+          <w:rFonts w:hint="eastAsia"/>
+        </w:rPr>
+        <w:t>にがい</w:t>
+      </w:r>
+    </w:p>
+    <w:p>
+      <w:pPr>
+        <w:spacing w:line="240" w:lineRule="auto"/>
+      </w:pPr>
+      <w:r>
+        <w:rPr>
+          <w:rFonts w:hint="eastAsia"/>
+        </w:rPr>
+        <w:t>からい</w:t>
+      </w:r>
+    </w:p>
+    <w:p>
+      <w:pPr>
+        <w:spacing w:line="240" w:lineRule="auto"/>
+      </w:pPr>
+      <w:r>
+        <w:rPr>
+          <w:rFonts w:hint="eastAsia"/>
+        </w:rPr>
+        <w:t>すっぱい</w:t>
+      </w:r>
+    </w:p>
+    <w:p>
+      <w:pPr>
+        <w:spacing w:line="240" w:lineRule="auto"/>
+      </w:pPr>
+      <w:r>
+        <w:rPr>
+          <w:rFonts w:hint="eastAsia"/>
+        </w:rPr>
+        <w:t>あまい</w:t>
+      </w:r>
+    </w:p>
+    <w:p>
+      <w:pPr>
+        <w:spacing w:line="240" w:lineRule="auto"/>
+      </w:pPr>
+      <w:r>
+        <w:rPr>
+          <w:rFonts w:hint="eastAsia"/>
+        </w:rPr>
+        <w:t>しょっぱい</w:t>
+      </w:r>
+    </w:p>
+    <w:p>
+      <w:pPr>
+        <w:spacing w:line="240" w:lineRule="auto"/>
+      </w:pPr>
+      <w:r>
+        <w:rPr>
+          <w:rFonts w:hint="eastAsia"/>
+        </w:rPr>
+        <w:t>しおからい</w:t>
+      </w:r>
+    </w:p>
+    <w:p>
+      <w:pPr>
+        <w:spacing w:line="240" w:lineRule="auto"/>
+      </w:pPr>
+      <w:r>
+        <w:rPr>
+          <w:rFonts w:hint="eastAsia"/>
+        </w:rPr>
+        <w:t>しぶい</w:t>
+      </w:r>
+    </w:p>
+    <w:p>
+      <w:pPr>
+        <w:spacing w:line="240" w:lineRule="auto"/>
+      </w:pPr>
+      <w:r>
+        <w:rPr>
+          <w:rFonts w:hint="eastAsia"/>
+        </w:rPr>
+        <w:t>なまぐさい</w:t>
+      </w:r>
+    </w:p>
+    <w:p>
+      <w:pPr>
+        <w:spacing w:line="240" w:lineRule="auto"/>
+      </w:pPr>
+      <w:r>
+        <w:rPr>
+          <w:rFonts w:hint="eastAsia"/>
+        </w:rPr>
+        <w:t>しんせん</w:t>
+      </w:r>
+    </w:p>
+    <w:p>
+      <w:pPr>
+        <w:spacing w:line="240" w:lineRule="auto"/>
+      </w:pPr>
+      <w:r>
+        <w:rPr>
+          <w:rFonts w:hint="eastAsia"/>
+        </w:rPr>
+        <w:t>くさい</w:t>
+      </w:r>
+    </w:p>
+    <w:p>
+      <w:pPr>
+        <w:spacing w:line="240" w:lineRule="auto"/>
+      </w:pPr>
+      <w:r>
+        <w:rPr>
+          <w:rFonts w:hint="eastAsia"/>
+        </w:rPr>
+        <w:t>かんしん</w:t>
+      </w:r>
+    </w:p>
+    <w:p>
+      <w:pPr>
+        <w:spacing w:line="240" w:lineRule="auto"/>
+      </w:pPr>
+      <w:r>
+        <w:rPr>
+          <w:rFonts w:hint="eastAsia"/>
+        </w:rPr>
+        <w:t>体にいい</w:t>
+      </w:r>
+      <w:r>
+        <w:t xml:space="preserve"> ( </w:t>
+      </w:r>
+      <w:proofErr w:type="spellStart"/>
+      <w:r>
+        <w:t>thể</w:t>
+      </w:r>
+      <w:proofErr w:type="spellEnd"/>
+      <w:r>
+        <w:t>)</w:t>
+      </w:r>
+    </w:p>
+    <w:p>
+      <w:pPr>
+        <w:spacing w:line="240" w:lineRule="auto"/>
+      </w:pPr>
+      <w:r>
+        <w:rPr>
+          <w:rFonts w:hint="eastAsia"/>
+        </w:rPr>
+        <w:t>体に</w:t>
+      </w:r>
+      <w:r>
+        <w:rPr>
+          <w:rFonts w:ascii="Cambria" w:hAnsi="Cambria" w:hint="eastAsia"/>
+          <w:lang w:val="vi-VN"/>
+        </w:rPr>
+        <w:t>わるい</w:t>
+      </w:r>
+      <w:r>
+        <w:t xml:space="preserve"> ( </w:t>
+      </w:r>
+      <w:proofErr w:type="spellStart"/>
+      <w:r>
+        <w:t>thể</w:t>
+      </w:r>
+      <w:proofErr w:type="spellEnd"/>
+      <w:r>
+        <w:t>)</w:t>
+      </w:r>
+    </w:p>
+    <w:p>
+      <w:pPr>
+        <w:spacing w:line="240" w:lineRule="auto"/>
+      </w:pPr>
+      <w:r>
+        <w:rPr>
+          <w:rFonts w:hint="eastAsia"/>
+        </w:rPr>
+        <w:t>かなしい</w:t>
+      </w:r>
+    </w:p>
+    <w:p>
+      <w:pPr>
+        <w:spacing w:line="240" w:lineRule="auto"/>
+      </w:pPr>
+      <w:r>
+        <w:rPr>
+          <w:rFonts w:hint="eastAsia"/>
+        </w:rPr>
+        <w:t>かんがえます</w:t>
+      </w:r>
+    </w:p>
+    <w:p>
+      <w:pPr>
+        <w:spacing w:line="240" w:lineRule="auto"/>
+      </w:pPr>
+      <w:r>
+        <w:rPr>
+          <w:rFonts w:hint="eastAsia"/>
+        </w:rPr>
+        <w:t>かみます</w:t>
+      </w:r>
+    </w:p>
+    <w:p>
+      <w:pPr>
+        <w:spacing w:line="240" w:lineRule="auto"/>
+      </w:pPr>
+      <w:r>
+        <w:rPr>
+          <w:rFonts w:hint="eastAsia"/>
+        </w:rPr>
+        <w:t>おどります</w:t>
+      </w:r>
+    </w:p>
+    <w:p>
+      <w:pPr>
+        <w:spacing w:line="240" w:lineRule="auto"/>
+      </w:pPr>
+      <w:r>
+        <w:rPr>
+          <w:rFonts w:hint="eastAsia"/>
+        </w:rPr>
+        <w:t>さわります</w:t>
+      </w:r>
+    </w:p>
+    <w:p>
+      <w:pPr>
+        <w:spacing w:line="240" w:lineRule="auto"/>
+      </w:pPr>
+      <w:r>
+        <w:rPr>
+          <w:rFonts w:hint="eastAsia"/>
+        </w:rPr>
+        <w:t>うたいます</w:t>
+      </w:r>
+    </w:p>
+    <w:p>
+      <w:pPr>
+        <w:spacing w:line="240" w:lineRule="auto"/>
+      </w:pPr>
+      <w:r>
+        <w:rPr>
+          <w:rFonts w:hint="eastAsia"/>
+        </w:rPr>
+        <w:t>電話をかける</w:t>
+      </w:r>
+    </w:p>
+    <w:p>
+      <w:pPr>
+        <w:spacing w:line="240" w:lineRule="auto"/>
+      </w:pPr>
+      <w:r>
+        <w:rPr>
+          <w:rFonts w:hint="eastAsia"/>
+        </w:rPr>
+        <w:t>シャワーをあびます</w:t>
+      </w:r>
+    </w:p>
+    <w:p>
+      <w:pPr>
+        <w:spacing w:line="240" w:lineRule="auto"/>
+        <w:rPr>
+          <w:rFonts w:hint="eastAsia"/>
+        </w:rPr>
+      </w:pPr>
+      <w:r>
+        <w:rPr>
+          <w:rFonts w:hint="eastAsia"/>
+        </w:rPr>
+        <w:t>おとうとさん</w:t>
+      </w:r>
+    </w:p>
+    <w:p>
+      <w:pPr>
+        <w:spacing w:line="240" w:lineRule="auto"/>
+        <w:rPr>
+          <w:rFonts w:hint="eastAsia"/>
+        </w:rPr>
+      </w:pPr>
+      <w:r>
+        <w:rPr>
+          <w:rFonts w:hint="eastAsia"/>
+        </w:rPr>
+        <w:t>おにいさん</w:t>
+      </w:r>
+    </w:p>
+    <w:p>
+      <w:pPr>
+        <w:spacing w:line="240" w:lineRule="auto"/>
+        <w:rPr>
+          <w:rFonts w:hint="eastAsia"/>
+        </w:rPr>
+      </w:pPr>
+      <w:r>
+        <w:rPr>
+          <w:rFonts w:hint="eastAsia"/>
+        </w:rPr>
+        <w:lastRenderedPageBreak/>
+        <w:t>おとうとさん</w:t>
+      </w:r>
+    </w:p>
+    <w:p>
+      <w:pPr>
+        <w:spacing w:line="240" w:lineRule="auto"/>
+        <w:rPr>
+          <w:rFonts w:hint="eastAsia"/>
+        </w:rPr>
+      </w:pPr>
+      <w:r>
+        <w:rPr>
+          <w:rFonts w:hint="eastAsia"/>
+        </w:rPr>
+        <w:t>父</w:t>
+      </w:r>
+    </w:p>
+    <w:p>
+      <w:pPr>
+        <w:spacing w:line="240" w:lineRule="auto"/>
+        <w:rPr>
+          <w:rFonts w:hint="eastAsia"/>
+        </w:rPr>
+      </w:pPr>
+      <w:r>
+        <w:rPr>
+          <w:rFonts w:hint="eastAsia"/>
+        </w:rPr>
+        <w:t>あに</w:t>
+      </w:r>
+    </w:p>
+    <w:p>
+      <w:pPr>
+        <w:spacing w:line="240" w:lineRule="auto"/>
+        <w:rPr>
+          <w:rFonts w:hint="eastAsia"/>
+        </w:rPr>
+      </w:pPr>
+      <w:r>
+        <w:rPr>
+          <w:rFonts w:hint="eastAsia"/>
+        </w:rPr>
+        <w:t>おとうと</w:t>
+      </w:r>
+    </w:p>
+    <w:p>
+      <w:pPr>
+        <w:spacing w:line="240" w:lineRule="auto"/>
+        <w:rPr>
+          <w:rFonts w:hint="eastAsia"/>
+        </w:rPr>
+      </w:pPr>
+      <w:r>
+        <w:rPr>
+          <w:rFonts w:hint="eastAsia"/>
+        </w:rPr>
+        <w:t>りようしん</w:t>
+      </w:r>
+    </w:p>
+    <w:p>
+      <w:pPr>
+        <w:spacing w:line="240" w:lineRule="auto"/>
+        <w:rPr>
+          <w:rFonts w:hint="eastAsia"/>
+        </w:rPr>
+      </w:pPr>
+      <w:r>
+        <w:rPr>
+          <w:rFonts w:hint="eastAsia"/>
+        </w:rPr>
+        <w:t>きょうだい</w:t>
+      </w:r>
+    </w:p>
+    <w:p>
+      <w:pPr>
+        <w:spacing w:line="240" w:lineRule="auto"/>
+        <w:rPr>
+          <w:rFonts w:hint="eastAsia"/>
+        </w:rPr>
+      </w:pPr>
+      <w:r>
+        <w:rPr>
+          <w:rFonts w:hint="eastAsia"/>
+        </w:rPr>
+        <w:t>しんせつ（な</w:t>
+      </w:r>
+      <w:r>
+        <w:rPr>
+          <w:rFonts w:hint="eastAsia"/>
+        </w:rPr>
+        <w:t>)</w:t>
+      </w:r>
+    </w:p>
+    <w:p>
+      <w:pPr>
+        <w:spacing w:line="240" w:lineRule="auto"/>
+      </w:pPr>
+      <w:r>
+        <w:rPr>
+          <w:rFonts w:hint="eastAsia"/>
+        </w:rPr>
+        <w:t>しずか（な）</w:t>
+      </w:r>
+    </w:p>
+    <w:p>
+      <w:pPr>
+        <w:spacing w:line="240" w:lineRule="auto"/>
+        <w:rPr>
+          <w:rFonts w:hint="eastAsia"/>
+        </w:rPr>
+      </w:pPr>
+      <w:r>
+        <w:rPr>
+          <w:rFonts w:hint="eastAsia"/>
+        </w:rPr>
+        <w:t>エレベーター</w:t>
+      </w:r>
+    </w:p>
+    <w:p>
+      <w:pPr>
+        <w:spacing w:line="240" w:lineRule="auto"/>
+        <w:rPr>
+          <w:rFonts w:hint="eastAsia"/>
+        </w:rPr>
+      </w:pPr>
+      <w:r>
+        <w:rPr>
+          <w:rFonts w:hint="eastAsia"/>
+        </w:rPr>
+        <w:t>べんり（な）</w:t>
+      </w:r>
+      <w:r>
+        <w:rPr>
+          <w:rFonts w:hint="eastAsia"/>
+        </w:rPr>
+        <w:t xml:space="preserve"> </w:t>
+      </w:r>
+    </w:p>
+    <w:p>
+      <w:pPr>
+        <w:spacing w:line="240" w:lineRule="auto"/>
+        <w:rPr>
+          <w:rFonts w:hint="eastAsia"/>
+        </w:rPr>
+      </w:pPr>
+      <w:r>
+        <w:rPr>
+          <w:rFonts w:hint="eastAsia"/>
+        </w:rPr>
+        <w:t>へん（な）</w:t>
+      </w:r>
+    </w:p>
+    <w:p>
+      <w:pPr>
+        <w:spacing w:line="240" w:lineRule="auto"/>
+        <w:rPr>
+          <w:rFonts w:hint="eastAsia"/>
+        </w:rPr>
+      </w:pPr>
+      <w:r>
+        <w:rPr>
+          <w:rFonts w:hint="eastAsia"/>
+        </w:rPr>
+        <w:t>バスのりば</w:t>
+      </w:r>
+    </w:p>
+    <w:p>
+      <w:pPr>
+        <w:spacing w:line="240" w:lineRule="auto"/>
+        <w:rPr>
+          <w:rFonts w:hint="eastAsia"/>
+        </w:rPr>
+      </w:pPr>
+      <w:r>
+        <w:rPr>
+          <w:rFonts w:hint="eastAsia"/>
+        </w:rPr>
+        <w:t>だから</w:t>
+      </w:r>
+    </w:p>
+    <w:p>
+      <w:pPr>
+        <w:spacing w:line="240" w:lineRule="auto"/>
+        <w:rPr>
+          <w:rFonts w:hint="eastAsia"/>
+        </w:rPr>
+      </w:pPr>
+      <w:r>
+        <w:rPr>
+          <w:rFonts w:hint="eastAsia"/>
+        </w:rPr>
+        <w:t>がんばってください</w:t>
+      </w:r>
+    </w:p>
+    <w:p>
+      <w:pPr>
+        <w:spacing w:line="240" w:lineRule="auto"/>
+      </w:pPr>
+      <w:r>
+        <w:rPr>
+          <w:rFonts w:hint="eastAsia"/>
+        </w:rPr>
+        <w:t>外国人</w:t>
+      </w:r>
+    </w:p>
+    <w:p>
+      <w:pPr>
+        <w:spacing w:line="240" w:lineRule="auto"/>
+        <w:rPr>
+          <w:rFonts w:hint="eastAsia"/>
+        </w:rPr>
+      </w:pPr>
+      <w:r>
+        <w:rPr>
+          <w:rFonts w:hint="eastAsia"/>
+        </w:rPr>
+        <w:t>外国語</w:t>
+      </w:r>
+    </w:p>
+    <w:p>
+      <w:pPr>
+        <w:spacing w:line="240" w:lineRule="auto"/>
+        <w:rPr>
+          <w:rFonts w:hint="eastAsia"/>
+        </w:rPr>
+      </w:pPr>
+      <w:r>
+        <w:rPr>
+          <w:rFonts w:hint="eastAsia"/>
+        </w:rPr>
+        <w:t>おかあさん</w:t>
+      </w:r>
+    </w:p>
+    <w:p>
+      <w:pPr>
+        <w:spacing w:line="240" w:lineRule="auto"/>
+        <w:rPr>
+          <w:rFonts w:hint="eastAsia"/>
+        </w:rPr>
+      </w:pPr>
+      <w:r>
+        <w:rPr>
+          <w:rFonts w:hint="eastAsia"/>
+        </w:rPr>
+        <w:t>おねえさん</w:t>
+      </w:r>
+    </w:p>
+    <w:p>
+      <w:pPr>
+        <w:spacing w:line="240" w:lineRule="auto"/>
+        <w:rPr>
+          <w:rFonts w:hint="eastAsia"/>
+        </w:rPr>
+      </w:pPr>
+      <w:r>
+        <w:rPr>
+          <w:rFonts w:hint="eastAsia"/>
+        </w:rPr>
+        <w:t>いもうとさん</w:t>
+      </w:r>
+    </w:p>
+    <w:p>
+      <w:pPr>
+        <w:spacing w:line="240" w:lineRule="auto"/>
+        <w:rPr>
+          <w:rFonts w:hint="eastAsia"/>
+        </w:rPr>
+      </w:pPr>
+      <w:r>
+        <w:rPr>
+          <w:rFonts w:hint="eastAsia"/>
+        </w:rPr>
+        <w:t>母</w:t>
+      </w:r>
+    </w:p>
+    <w:p>
+      <w:pPr>
+        <w:spacing w:line="240" w:lineRule="auto"/>
+        <w:rPr>
+          <w:rFonts w:hint="eastAsia"/>
+        </w:rPr>
+      </w:pPr>
+      <w:r>
+        <w:rPr>
+          <w:rFonts w:hint="eastAsia"/>
+        </w:rPr>
+        <w:t>あね</w:t>
+      </w:r>
+    </w:p>
+    <w:p>
+      <w:pPr>
+        <w:spacing w:line="240" w:lineRule="auto"/>
+        <w:rPr>
+          <w:rFonts w:hint="eastAsia"/>
+        </w:rPr>
+      </w:pPr>
+      <w:r>
+        <w:rPr>
+          <w:rFonts w:hint="eastAsia"/>
+        </w:rPr>
+        <w:t>いもうと</w:t>
+      </w:r>
+      <w:r>
+        <w:rPr>
+          <w:rFonts w:hint="eastAsia"/>
+        </w:rPr>
+        <w:t xml:space="preserve"> </w:t>
+      </w:r>
+    </w:p>
+    <w:p>
+      <w:pPr>
+        <w:spacing w:line="240" w:lineRule="auto"/>
+        <w:rPr>
+          <w:rFonts w:hint="eastAsia"/>
+        </w:rPr>
+      </w:pPr>
+      <w:r>
+        <w:rPr>
+          <w:rFonts w:hint="eastAsia"/>
+        </w:rPr>
+        <w:t>しやしん</w:t>
+      </w:r>
+    </w:p>
+    <w:p>
+      <w:pPr>
+        <w:spacing w:line="240" w:lineRule="auto"/>
+        <w:rPr>
+          <w:rFonts w:hint="eastAsia"/>
+        </w:rPr>
+      </w:pPr>
+      <w:r>
+        <w:rPr>
+          <w:rFonts w:hint="eastAsia"/>
+        </w:rPr>
+        <w:t>かぞく</w:t>
+      </w:r>
+    </w:p>
+    <w:p>
+      <w:pPr>
+        <w:spacing w:line="240" w:lineRule="auto"/>
+        <w:rPr>
+          <w:rFonts w:hint="eastAsia"/>
+        </w:rPr>
+      </w:pPr>
+      <w:r>
+        <w:rPr>
+          <w:rFonts w:hint="eastAsia"/>
+        </w:rPr>
+        <w:t>きれい（な）</w:t>
+      </w:r>
+    </w:p>
+    <w:p>
+      <w:pPr>
+        <w:spacing w:line="240" w:lineRule="auto"/>
+        <w:rPr>
+          <w:rFonts w:hint="eastAsia"/>
+        </w:rPr>
+      </w:pPr>
+      <w:r>
+        <w:rPr>
+          <w:rFonts w:hint="eastAsia"/>
+        </w:rPr>
+        <w:t>有名（な</w:t>
+      </w:r>
+      <w:r>
+        <w:rPr>
+          <w:rFonts w:hint="eastAsia"/>
+        </w:rPr>
+        <w:t>)</w:t>
+      </w:r>
+    </w:p>
+    <w:p>
+      <w:pPr>
+        <w:spacing w:line="240" w:lineRule="auto"/>
+        <w:rPr>
+          <w:rFonts w:hint="eastAsia"/>
+        </w:rPr>
+      </w:pPr>
+      <w:r>
+        <w:rPr>
+          <w:rFonts w:hint="eastAsia"/>
+        </w:rPr>
+        <w:t>アパート</w:t>
+      </w:r>
+      <w:r>
+        <w:rPr>
+          <w:rFonts w:hint="eastAsia"/>
+        </w:rPr>
+        <w:t xml:space="preserve"> </w:t>
+      </w:r>
+    </w:p>
+    <w:p>
+      <w:pPr>
+        <w:spacing w:line="240" w:lineRule="auto"/>
+        <w:rPr>
+          <w:rFonts w:hint="eastAsia"/>
+        </w:rPr>
+      </w:pPr>
+      <w:r>
+        <w:rPr>
+          <w:rFonts w:hint="eastAsia"/>
+        </w:rPr>
+        <w:t>週末（</w:t>
+      </w:r>
+      <w:r>
+        <w:t xml:space="preserve">chu </w:t>
+      </w:r>
+      <w:proofErr w:type="spellStart"/>
+      <w:r>
+        <w:t>mạt</w:t>
+      </w:r>
+      <w:proofErr w:type="spellEnd"/>
+      <w:r>
+        <w:rPr>
+          <w:rFonts w:hint="eastAsia"/>
+        </w:rPr>
+        <w:t>）</w:t>
+      </w:r>
+    </w:p>
+    <w:p>
+      <w:pPr>
+        <w:spacing w:line="240" w:lineRule="auto"/>
+        <w:rPr>
+          <w:rFonts w:hint="eastAsia"/>
+        </w:rPr>
+      </w:pPr>
+      <w:r>
+        <w:rPr>
+          <w:rFonts w:hint="eastAsia"/>
+        </w:rPr>
+        <w:t>たいせつ（な</w:t>
+      </w:r>
+      <w:r>
+        <w:rPr>
+          <w:rFonts w:hint="eastAsia"/>
+        </w:rPr>
+        <w:t xml:space="preserve">) </w:t>
+      </w:r>
+    </w:p>
+    <w:p>
+      <w:pPr>
+        <w:spacing w:line="240" w:lineRule="auto"/>
+        <w:rPr>
+          <w:rFonts w:hint="eastAsia"/>
+        </w:rPr>
+      </w:pPr>
+      <w:r>
+        <w:rPr>
+          <w:rFonts w:hint="eastAsia"/>
+        </w:rPr>
+        <w:t>きらい（な）</w:t>
+      </w:r>
+    </w:p>
+    <w:p>
+      <w:pPr>
+        <w:spacing w:line="240" w:lineRule="auto"/>
+      </w:pPr>
+      <w:r>
+        <w:rPr>
+          <w:rFonts w:hint="eastAsia"/>
+        </w:rPr>
+        <w:t>ゆめ</w:t>
+      </w:r>
+    </w:p>
+    <w:p>
+      <w:pPr>
+        <w:spacing w:line="240" w:lineRule="auto"/>
+        <w:rPr>
+          <w:rFonts w:hint="eastAsia"/>
+        </w:rPr>
+      </w:pPr>
+      <w:r>
+        <w:rPr>
+          <w:rFonts w:hint="eastAsia"/>
+        </w:rPr>
+        <w:t>にぎやか（な）</w:t>
       </w:r>
       <w:bookmarkStart w:id="0" w:name="_GoBack"/>
       <w:bookmarkEnd w:id="0"/>
+    </w:p>
+    <w:p>
+      <w:pPr>
+        <w:spacing w:line="240" w:lineRule="auto"/>
+        <w:rPr>
+          <w:rFonts w:hint="eastAsia"/>
+        </w:rPr>
+      </w:pPr>
+    </w:p>
+    <w:p>
+      <w:pPr>
+        <w:spacing w:line="240" w:lineRule="auto"/>
+        <w:rPr>
+          <w:rFonts w:hint="eastAsia"/>
+        </w:rPr>
+      </w:pPr>
     </w:p>
     <w:sectPr>
       <w:pgSz w:w="11907" w:h="16840" w:code="9"/>

</xml_diff>